<commit_message>
Risolti un pò di bug
</commit_message>
<xml_diff>
--- a/T1_Bugs and Fixes List_v1.0.docx
+++ b/T1_Bugs and Fixes List_v1.0.docx
@@ -59,63 +59,7 @@
         <w:rPr>
           <w:lang w:val="en-GB"/>
         </w:rPr>
-        <w:t xml:space="preserve">Non </w:t>
-      </w:r>
-      <w:proofErr w:type="spellStart"/>
-      <w:r>
-        <w:rPr>
-          <w:lang w:val="en-GB"/>
-        </w:rPr>
-        <w:t>risulta</w:t>
-      </w:r>
-      <w:proofErr w:type="spellEnd"/>
-      <w:r>
-        <w:rPr>
-          <w:lang w:val="en-GB"/>
-        </w:rPr>
-        <w:t xml:space="preserve"> </w:t>
-      </w:r>
-      <w:proofErr w:type="spellStart"/>
-      <w:r>
-        <w:rPr>
-          <w:lang w:val="en-GB"/>
-        </w:rPr>
-        <w:t>possibile</w:t>
-      </w:r>
-      <w:proofErr w:type="spellEnd"/>
-      <w:r>
-        <w:rPr>
-          <w:lang w:val="en-GB"/>
-        </w:rPr>
-        <w:t xml:space="preserve"> </w:t>
-      </w:r>
-      <w:proofErr w:type="spellStart"/>
-      <w:r>
-        <w:rPr>
-          <w:lang w:val="en-GB"/>
-        </w:rPr>
-        <w:t>eliminare</w:t>
-      </w:r>
-      <w:proofErr w:type="spellEnd"/>
-      <w:r>
-        <w:rPr>
-          <w:lang w:val="en-GB"/>
-        </w:rPr>
-        <w:t xml:space="preserve"> un </w:t>
-      </w:r>
-      <w:proofErr w:type="spellStart"/>
-      <w:r>
-        <w:rPr>
-          <w:lang w:val="en-GB"/>
-        </w:rPr>
-        <w:t>TeamedEmployee</w:t>
-      </w:r>
-      <w:proofErr w:type="spellEnd"/>
-      <w:r>
-        <w:rPr>
-          <w:lang w:val="en-GB"/>
-        </w:rPr>
-        <w:t xml:space="preserve"> </w:t>
+        <w:t xml:space="preserve">Non risulta possibile eliminare un TeamedEmployee </w:t>
       </w:r>
       <w:r>
         <w:rPr>
@@ -131,51 +75,7 @@
           <w:szCs w:val="20"/>
           <w:lang w:val="en-GB"/>
         </w:rPr>
-        <w:t>ERROR: Cannot delete or update a parent row: a foreign key constraint fails (`</w:t>
-      </w:r>
-      <w:proofErr w:type="spellStart"/>
-      <w:r>
-        <w:rPr>
-          <w:rFonts w:ascii="Consolas" w:hAnsi="Consolas" w:cs="Consolas"/>
-          <w:color w:val="FF0000"/>
-          <w:sz w:val="20"/>
-          <w:szCs w:val="20"/>
-          <w:lang w:val="en-GB"/>
-        </w:rPr>
-        <w:t>taskone</w:t>
-      </w:r>
-      <w:proofErr w:type="spellEnd"/>
-      <w:r>
-        <w:rPr>
-          <w:rFonts w:ascii="Consolas" w:hAnsi="Consolas" w:cs="Consolas"/>
-          <w:color w:val="FF0000"/>
-          <w:sz w:val="20"/>
-          <w:szCs w:val="20"/>
-          <w:lang w:val="en-GB"/>
-        </w:rPr>
-        <w:t>`.`members`, CONSTRAINT `FKm7cy4fvdi6pnxqfv378yu79fy` FOREIGN KEY (`</w:t>
-      </w:r>
-      <w:proofErr w:type="spellStart"/>
-      <w:r>
-        <w:rPr>
-          <w:rFonts w:ascii="Consolas" w:hAnsi="Consolas" w:cs="Consolas"/>
-          <w:color w:val="FF0000"/>
-          <w:sz w:val="20"/>
-          <w:szCs w:val="20"/>
-          <w:lang w:val="en-GB"/>
-        </w:rPr>
-        <w:t>IDemployee</w:t>
-      </w:r>
-      <w:proofErr w:type="spellEnd"/>
-      <w:r>
-        <w:rPr>
-          <w:rFonts w:ascii="Consolas" w:hAnsi="Consolas" w:cs="Consolas"/>
-          <w:color w:val="FF0000"/>
-          <w:sz w:val="20"/>
-          <w:szCs w:val="20"/>
-          <w:lang w:val="en-GB"/>
-        </w:rPr>
-        <w:t>`) REFERENCES `users` (`username`)</w:t>
+        <w:t>ERROR: Cannot delete or update a parent row: a foreign key constraint fails (`taskone`.`members`, CONSTRAINT `FKm7cy4fvdi6pnxqfv378yu79fy` FOREIGN KEY (`IDemployee`) REFERENCES `users` (`username`)</w:t>
       </w:r>
     </w:p>
     <w:p>
@@ -187,43 +87,11 @@
         </w:numPr>
       </w:pPr>
       <w:r>
-        <w:t>Nell’aggiunta di un customer il campo “</w:t>
-      </w:r>
-      <w:proofErr w:type="spellStart"/>
-      <w:r>
-        <w:t>address</w:t>
-      </w:r>
-      <w:proofErr w:type="spellEnd"/>
-      <w:r>
-        <w:t>” non viene chiesto (anche perché va aggiunto al database…).</w:t>
+        <w:t>Nell’aggiunta di un customer il campo “address” non viene chiesto (anche perché va aggiunto al database…).</w:t>
       </w:r>
       <w:r>
         <w:br/>
-        <w:t xml:space="preserve">Inoltre nelle scelte nel </w:t>
-      </w:r>
-      <w:proofErr w:type="spellStart"/>
-      <w:r>
-        <w:t>dropdown</w:t>
-      </w:r>
-      <w:proofErr w:type="spellEnd"/>
-      <w:r>
-        <w:t xml:space="preserve"> menu si dovrebbe mostrare “</w:t>
-      </w:r>
-      <w:proofErr w:type="spellStart"/>
-      <w:r>
-        <w:t>Employee</w:t>
-      </w:r>
-      <w:proofErr w:type="spellEnd"/>
-      <w:r>
-        <w:t>, Customer”, non “</w:t>
-      </w:r>
-      <w:proofErr w:type="spellStart"/>
-      <w:r>
-        <w:t>Employee</w:t>
-      </w:r>
-      <w:proofErr w:type="spellEnd"/>
-      <w:r>
-        <w:t>, User”</w:t>
+        <w:t>Inoltre nelle scelte nel dropdown menu si dovrebbe mostrare “Employee, Customer”, non “Employee, User”</w:t>
       </w:r>
     </w:p>
     <w:p>
@@ -252,6 +120,11 @@
       <w:r>
         <w:t xml:space="preserve"> allo stock</w:t>
       </w:r>
+      <w:r>
+        <w:t xml:space="preserve"> //  PROVA A RICARICARE DATABASE E RIPROVA</w:t>
+      </w:r>
+      <w:bookmarkStart w:id="0" w:name="_GoBack"/>
+      <w:bookmarkEnd w:id="0"/>
     </w:p>
     <w:p>
       <w:pPr>
@@ -272,29 +145,7 @@
           <w:szCs w:val="20"/>
           <w:lang w:val="en-GB"/>
         </w:rPr>
-        <w:t xml:space="preserve">WARN: SQL Error: 1062, </w:t>
-      </w:r>
-      <w:proofErr w:type="spellStart"/>
-      <w:r>
-        <w:rPr>
-          <w:rFonts w:ascii="Consolas" w:hAnsi="Consolas" w:cs="Consolas"/>
-          <w:color w:val="FF0000"/>
-          <w:sz w:val="20"/>
-          <w:szCs w:val="20"/>
-          <w:lang w:val="en-GB"/>
-        </w:rPr>
-        <w:t>SQLState</w:t>
-      </w:r>
-      <w:proofErr w:type="spellEnd"/>
-      <w:r>
-        <w:rPr>
-          <w:rFonts w:ascii="Consolas" w:hAnsi="Consolas" w:cs="Consolas"/>
-          <w:color w:val="FF0000"/>
-          <w:sz w:val="20"/>
-          <w:szCs w:val="20"/>
-          <w:lang w:val="en-GB"/>
-        </w:rPr>
-        <w:t>: 23000</w:t>
+        <w:t>WARN: SQL Error: 1062, SQLState: 23000</w:t>
       </w:r>
     </w:p>
     <w:p>
@@ -336,15 +187,7 @@
         </w:numPr>
       </w:pPr>
       <w:r>
-        <w:t>Quando un customer compra un prodotto la “</w:t>
-      </w:r>
-      <w:proofErr w:type="spellStart"/>
-      <w:r>
-        <w:t>productAvailability</w:t>
-      </w:r>
-      <w:proofErr w:type="spellEnd"/>
-      <w:r>
-        <w:t>” corrispondente non viene aggiornata</w:t>
+        <w:t>Quando un customer compra un prodotto la “productAvailability” corrispondente non viene aggiornata</w:t>
       </w:r>
     </w:p>
     <w:p>
@@ -356,29 +199,8 @@
         </w:numPr>
       </w:pPr>
       <w:r>
-        <w:t xml:space="preserve">Un customer può comprare un prodotto di cui non sia abbia </w:t>
+        <w:t>Un customer può comprare un prodotto di cui non sia abbia availability, e in order viene inserito “NULL” come IDstock</w:t>
       </w:r>
-      <w:proofErr w:type="spellStart"/>
-      <w:r>
-        <w:t>availability</w:t>
-      </w:r>
-      <w:proofErr w:type="spellEnd"/>
-      <w:r>
-        <w:t xml:space="preserve">, e in </w:t>
-      </w:r>
-      <w:proofErr w:type="spellStart"/>
-      <w:r>
-        <w:t>order</w:t>
-      </w:r>
-      <w:proofErr w:type="spellEnd"/>
-      <w:r>
-        <w:t xml:space="preserve"> viene inserito “NULL” come </w:t>
-      </w:r>
-      <w:proofErr w:type="spellStart"/>
-      <w:r>
-        <w:t>IDstock</w:t>
-      </w:r>
-      <w:proofErr w:type="spellEnd"/>
     </w:p>
     <w:p>
       <w:pPr>
@@ -402,23 +224,7 @@
         <w:t xml:space="preserve">status </w:t>
       </w:r>
       <w:r>
-        <w:t>di default di un ordine appena effettuato è “</w:t>
-      </w:r>
-      <w:proofErr w:type="spellStart"/>
-      <w:r>
-        <w:t>received</w:t>
-      </w:r>
-      <w:proofErr w:type="spellEnd"/>
-      <w:r>
-        <w:t>”, non “</w:t>
-      </w:r>
-      <w:proofErr w:type="spellStart"/>
-      <w:r>
-        <w:t>ordered</w:t>
-      </w:r>
-      <w:proofErr w:type="spellEnd"/>
-      <w:r>
-        <w:t>”</w:t>
+        <w:t>di default di un ordine appena effettuato è “received”, non “ordered”</w:t>
       </w:r>
     </w:p>
     <w:p>
@@ -438,31 +244,7 @@
         </w:numPr>
       </w:pPr>
       <w:r>
-        <w:t>Rimuovere un Team Leader o un Customer causa inconsistenze (ad esempio su “</w:t>
-      </w:r>
-      <w:proofErr w:type="spellStart"/>
-      <w:r>
-        <w:t>myteam</w:t>
-      </w:r>
-      <w:proofErr w:type="spellEnd"/>
-      <w:r>
-        <w:t>” e “</w:t>
-      </w:r>
-      <w:proofErr w:type="spellStart"/>
-      <w:r>
-        <w:t>myorders</w:t>
-      </w:r>
-      <w:proofErr w:type="spellEnd"/>
-      <w:r>
-        <w:t xml:space="preserve">”), va gestita la </w:t>
-      </w:r>
-      <w:proofErr w:type="spellStart"/>
-      <w:r>
-        <w:t>cascade</w:t>
-      </w:r>
-      <w:proofErr w:type="spellEnd"/>
-      <w:r>
-        <w:t xml:space="preserve"> (provare CASCADE.RESTRICT)</w:t>
+        <w:t>Rimuovere un Team Leader o un Customer causa inconsistenze (ad esempio su “myteam” e “myorders”), va gestita la cascade (provare CASCADE.RESTRICT)</w:t>
       </w:r>
     </w:p>
     <w:p>
@@ -477,20 +259,7 @@
         <w:t xml:space="preserve">(minor) </w:t>
       </w:r>
       <w:r>
-        <w:t>La shell sputa “</w:t>
-      </w:r>
-      <w:proofErr w:type="spellStart"/>
-      <w:r>
-        <w:t>SQLExcepti</w:t>
-      </w:r>
-      <w:bookmarkStart w:id="0" w:name="_GoBack"/>
-      <w:bookmarkEnd w:id="0"/>
-      <w:r>
-        <w:t>on</w:t>
-      </w:r>
-      <w:proofErr w:type="spellEnd"/>
-      <w:r>
-        <w:t>: Unknown database 'exercise1'” come prima cosa all’avvio</w:t>
+        <w:t>La shell sputa “SQLException: Unknown database 'exercise1'” come prima cosa all’avvio</w:t>
       </w:r>
     </w:p>
     <w:p>
@@ -527,15 +296,7 @@
         </w:numPr>
       </w:pPr>
       <w:r>
-        <w:t>(minore) Avendo dimensioni assolute, l’interfaccia appare sproporzionata/</w:t>
-      </w:r>
-      <w:proofErr w:type="spellStart"/>
-      <w:r>
-        <w:t>glitchata</w:t>
-      </w:r>
-      <w:proofErr w:type="spellEnd"/>
-      <w:r>
-        <w:t xml:space="preserve"> su display con proporzioni diverse da quello su cui è stata sviluppata</w:t>
+        <w:t>(minore) Avendo dimensioni assolute, l’interfaccia appare sproporzionata/glitchata su display con proporzioni diverse da quello su cui è stata sviluppata</w:t>
       </w:r>
     </w:p>
     <w:p>
@@ -4864,7 +4625,7 @@
 </file>
 
 <file path=customXml/itemProps1.xml><?xml version="1.0" encoding="utf-8"?>
-<ds:datastoreItem xmlns:ds="http://schemas.openxmlformats.org/officeDocument/2006/customXml" ds:itemID="{FF7D70A0-C045-4E5F-9691-E799ACF9C355}">
+<ds:datastoreItem xmlns:ds="http://schemas.openxmlformats.org/officeDocument/2006/customXml" ds:itemID="{EC54F1F1-D28C-4BB7-81C5-4C9B0EA39C1B}">
   <ds:schemaRefs>
     <ds:schemaRef ds:uri="http://schemas.openxmlformats.org/officeDocument/2006/bibliography"/>
   </ds:schemaRefs>

</xml_diff>

<commit_message>
Risolta lista bug, nuovo database con address
</commit_message>
<xml_diff>
--- a/T1_Bugs and Fixes List_v1.0.docx
+++ b/T1_Bugs and Fixes List_v1.0.docx
@@ -40,197 +40,8 @@
       <w:pPr>
         <w:pStyle w:val="Sommario2"/>
       </w:pPr>
-      <w:r>
-        <w:t>Administrator</w:t>
-      </w:r>
-    </w:p>
-    <w:p>
-      <w:pPr>
-        <w:pStyle w:val="Paragrafoelenco"/>
-        <w:numPr>
-          <w:ilvl w:val="0"/>
-          <w:numId w:val="28"/>
-        </w:numPr>
-        <w:rPr>
-          <w:lang w:val="en-GB"/>
-        </w:rPr>
-      </w:pPr>
-      <w:r>
-        <w:rPr>
-          <w:lang w:val="en-GB"/>
-        </w:rPr>
-        <w:t xml:space="preserve">Non risulta possibile eliminare un TeamedEmployee </w:t>
-      </w:r>
-      <w:r>
-        <w:rPr>
-          <w:lang w:val="en-GB"/>
-        </w:rPr>
-        <w:br/>
-      </w:r>
-      <w:r>
-        <w:rPr>
-          <w:rFonts w:ascii="Consolas" w:hAnsi="Consolas" w:cs="Consolas"/>
-          <w:color w:val="FF0000"/>
-          <w:sz w:val="20"/>
-          <w:szCs w:val="20"/>
-          <w:lang w:val="en-GB"/>
-        </w:rPr>
-        <w:t>ERROR: Cannot delete or update a parent row: a foreign key constraint fails (`taskone`.`members`, CONSTRAINT `FKm7cy4fvdi6pnxqfv378yu79fy` FOREIGN KEY (`IDemployee`) REFERENCES `users` (`username`)</w:t>
-      </w:r>
-    </w:p>
-    <w:p>
-      <w:pPr>
-        <w:pStyle w:val="Paragrafoelenco"/>
-        <w:numPr>
-          <w:ilvl w:val="0"/>
-          <w:numId w:val="28"/>
-        </w:numPr>
-      </w:pPr>
-      <w:r>
-        <w:t>Nell’aggiunta di un customer il campo “address” non viene chiesto (anche perché va aggiunto al database…).</w:t>
-      </w:r>
-      <w:r>
-        <w:br/>
-        <w:t>Inoltre nelle scelte nel dropdown menu si dovrebbe mostrare “Employee, Customer”, non “Employee, User”</w:t>
-      </w:r>
-    </w:p>
-    <w:p>
-      <w:pPr>
-        <w:pStyle w:val="Sommario2"/>
-      </w:pPr>
-      <w:r>
-        <w:t>Team Leader</w:t>
-      </w:r>
-    </w:p>
-    <w:p>
-      <w:pPr>
-        <w:pStyle w:val="Paragrafoelenco"/>
-        <w:numPr>
-          <w:ilvl w:val="0"/>
-          <w:numId w:val="28"/>
-        </w:numPr>
-        <w:rPr>
-          <w:rFonts w:ascii="Consolas" w:hAnsi="Consolas" w:cs="Consolas"/>
-          <w:color w:val="FF0000"/>
-        </w:rPr>
-      </w:pPr>
-      <w:r>
-        <w:t>Non risulta possibile aggiungere prodotti</w:t>
-      </w:r>
-      <w:r>
-        <w:t xml:space="preserve"> allo stock</w:t>
-      </w:r>
-      <w:r>
-        <w:t xml:space="preserve"> //  PROVA A RICARICARE DATABASE E RIPROVA</w:t>
-      </w:r>
       <w:bookmarkStart w:id="0" w:name="_GoBack"/>
       <w:bookmarkEnd w:id="0"/>
-    </w:p>
-    <w:p>
-      <w:pPr>
-        <w:pStyle w:val="Paragrafoelenco"/>
-        <w:rPr>
-          <w:rFonts w:ascii="Consolas" w:hAnsi="Consolas" w:cs="Consolas"/>
-          <w:color w:val="FF0000"/>
-          <w:sz w:val="20"/>
-          <w:szCs w:val="20"/>
-          <w:lang w:val="en-GB"/>
-        </w:rPr>
-      </w:pPr>
-      <w:r>
-        <w:rPr>
-          <w:rFonts w:ascii="Consolas" w:hAnsi="Consolas" w:cs="Consolas"/>
-          <w:color w:val="FF0000"/>
-          <w:sz w:val="20"/>
-          <w:szCs w:val="20"/>
-          <w:lang w:val="en-GB"/>
-        </w:rPr>
-        <w:t>WARN: SQL Error: 1062, SQLState: 23000</w:t>
-      </w:r>
-    </w:p>
-    <w:p>
-      <w:pPr>
-        <w:pStyle w:val="Paragrafoelenco"/>
-        <w:rPr>
-          <w:rFonts w:ascii="Consolas" w:hAnsi="Consolas" w:cs="Consolas"/>
-          <w:color w:val="FF0000"/>
-          <w:sz w:val="20"/>
-          <w:szCs w:val="20"/>
-          <w:lang w:val="en-GB"/>
-        </w:rPr>
-      </w:pPr>
-      <w:r>
-        <w:rPr>
-          <w:rFonts w:ascii="Consolas" w:hAnsi="Consolas" w:cs="Consolas"/>
-          <w:color w:val="FF0000"/>
-          <w:sz w:val="20"/>
-          <w:szCs w:val="20"/>
-          <w:lang w:val="en-GB"/>
-        </w:rPr>
-        <w:t>ERROR: Duplicate entry '64' for key 'PRIMARY'</w:t>
-      </w:r>
-    </w:p>
-    <w:p>
-      <w:pPr>
-        <w:pStyle w:val="Sommario2"/>
-      </w:pPr>
-      <w:r>
-        <w:t>Customer</w:t>
-      </w:r>
-    </w:p>
-    <w:p>
-      <w:pPr>
-        <w:pStyle w:val="Paragrafoelenco"/>
-        <w:numPr>
-          <w:ilvl w:val="0"/>
-          <w:numId w:val="28"/>
-        </w:numPr>
-      </w:pPr>
-      <w:r>
-        <w:t>Quando un customer compra un prodotto la “productAvailability” corrispondente non viene aggiornata</w:t>
-      </w:r>
-    </w:p>
-    <w:p>
-      <w:pPr>
-        <w:pStyle w:val="Paragrafoelenco"/>
-        <w:numPr>
-          <w:ilvl w:val="0"/>
-          <w:numId w:val="28"/>
-        </w:numPr>
-      </w:pPr>
-      <w:r>
-        <w:t>Un customer può comprare un prodotto di cui non sia abbia availability, e in order viene inserito “NULL” come IDstock</w:t>
-      </w:r>
-    </w:p>
-    <w:p>
-      <w:pPr>
-        <w:pStyle w:val="Paragrafoelenco"/>
-        <w:numPr>
-          <w:ilvl w:val="0"/>
-          <w:numId w:val="28"/>
-        </w:numPr>
-      </w:pPr>
-      <w:r>
-        <w:t>(</w:t>
-      </w:r>
-      <w:r>
-        <w:t xml:space="preserve">minor) lo </w:t>
-      </w:r>
-      <w:r>
-        <w:rPr>
-          <w:i/>
-          <w:iCs/>
-        </w:rPr>
-        <w:t xml:space="preserve">status </w:t>
-      </w:r>
-      <w:r>
-        <w:t>di default di un ordine appena effettuato è “received”, non “ordered”</w:t>
-      </w:r>
-    </w:p>
-    <w:p>
-      <w:pPr>
-        <w:pStyle w:val="Sommario2"/>
-      </w:pPr>
       <w:r>
         <w:t>Other</w:t>
       </w:r>
@@ -4625,7 +4436,7 @@
 </file>
 
 <file path=customXml/itemProps1.xml><?xml version="1.0" encoding="utf-8"?>
-<ds:datastoreItem xmlns:ds="http://schemas.openxmlformats.org/officeDocument/2006/customXml" ds:itemID="{EC54F1F1-D28C-4BB7-81C5-4C9B0EA39C1B}">
+<ds:datastoreItem xmlns:ds="http://schemas.openxmlformats.org/officeDocument/2006/customXml" ds:itemID="{33BBB71D-8CBB-4E09-B997-5FD57E96BD11}">
   <ds:schemaRefs>
     <ds:schemaRef ds:uri="http://schemas.openxmlformats.org/officeDocument/2006/bibliography"/>
   </ds:schemaRefs>

</xml_diff>